<commit_message>
added schemas for presenter, release and track.  Added angular route for media
</commit_message>
<xml_diff>
--- a/Choreography Helper Project Definition.docx
+++ b/Choreography Helper Project Definition.docx
@@ -336,13 +336,11 @@
           <w:ilvl w:val="0"/>
           <w:numId w:val="2"/>
         </w:numPr>
-        <w:ind w:left="1440"/>
+        <w:ind w:left="2520"/>
       </w:pPr>
       <w:r>
         <w:t>View list of playlists</w:t>
       </w:r>
-      <w:bookmarkStart w:id="0" w:name="_GoBack"/>
-      <w:bookmarkEnd w:id="0"/>
     </w:p>
     <w:p>
       <w:pPr>
@@ -906,6 +904,7 @@
         </w:numPr>
         <w:ind w:left="1080"/>
       </w:pPr>
+      <w:bookmarkStart w:id="0" w:name="_GoBack"/>
       <w:r>
         <w:t>Name</w:t>
       </w:r>
@@ -962,6 +961,7 @@
         <w:t>Web Page</w:t>
       </w:r>
     </w:p>
+    <w:bookmarkEnd w:id="0"/>
     <w:p>
       <w:pPr>
         <w:pStyle w:val="Heading3"/>
@@ -979,9 +979,8 @@
         <w:pStyle w:val="ListParagraph"/>
         <w:numPr>
           <w:ilvl w:val="0"/>
-          <w:numId w:val="2"/>
-        </w:numPr>
-        <w:ind w:left="1080"/>
+          <w:numId w:val="4"/>
+        </w:numPr>
       </w:pPr>
       <w:r>
         <w:t>Track type</w:t>
@@ -992,9 +991,8 @@
         <w:pStyle w:val="ListParagraph"/>
         <w:numPr>
           <w:ilvl w:val="0"/>
-          <w:numId w:val="2"/>
-        </w:numPr>
-        <w:ind w:left="1080"/>
+          <w:numId w:val="4"/>
+        </w:numPr>
       </w:pPr>
       <w:r>
         <w:lastRenderedPageBreak/>
@@ -1006,9 +1004,8 @@
         <w:pStyle w:val="ListParagraph"/>
         <w:numPr>
           <w:ilvl w:val="0"/>
-          <w:numId w:val="2"/>
-        </w:numPr>
-        <w:ind w:left="1080"/>
+          <w:numId w:val="4"/>
+        </w:numPr>
       </w:pPr>
       <w:r>
         <w:t>Artist</w:t>
@@ -1019,9 +1016,8 @@
         <w:pStyle w:val="ListParagraph"/>
         <w:numPr>
           <w:ilvl w:val="0"/>
-          <w:numId w:val="2"/>
-        </w:numPr>
-        <w:ind w:left="1080"/>
+          <w:numId w:val="4"/>
+        </w:numPr>
       </w:pPr>
       <w:r>
         <w:t>Length</w:t>
@@ -1032,9 +1028,8 @@
         <w:pStyle w:val="ListParagraph"/>
         <w:numPr>
           <w:ilvl w:val="0"/>
-          <w:numId w:val="2"/>
-        </w:numPr>
-        <w:ind w:left="1080"/>
+          <w:numId w:val="4"/>
+        </w:numPr>
       </w:pPr>
       <w:r>
         <w:t>Exercise(s)</w:t>
@@ -1048,9 +1043,8 @@
         <w:pStyle w:val="ListParagraph"/>
         <w:numPr>
           <w:ilvl w:val="0"/>
-          <w:numId w:val="2"/>
-        </w:numPr>
-        <w:ind w:left="1080"/>
+          <w:numId w:val="4"/>
+        </w:numPr>
       </w:pPr>
       <w:r>
         <w:t>Lyrics</w:t>
@@ -1061,9 +1055,8 @@
         <w:pStyle w:val="ListParagraph"/>
         <w:numPr>
           <w:ilvl w:val="0"/>
-          <w:numId w:val="2"/>
-        </w:numPr>
-        <w:ind w:left="1080"/>
+          <w:numId w:val="4"/>
+        </w:numPr>
       </w:pPr>
       <w:r>
         <w:t>Search tags</w:t>
@@ -1664,8 +1657,8 @@
     <w:p/>
     <w:p/>
     <w:sectPr>
-      <w:headerReference w:type="default" r:id="rId8"/>
-      <w:footerReference w:type="default" r:id="rId9"/>
+      <w:headerReference w:type="default" r:id="rId9"/>
+      <w:footerReference w:type="default" r:id="rId10"/>
       <w:pgSz w:w="12240" w:h="15840"/>
       <w:pgMar w:top="1440" w:right="1440" w:bottom="1440" w:left="1440" w:header="720" w:footer="720" w:gutter="0"/>
       <w:cols w:space="720"/>
@@ -1739,7 +1732,7 @@
         <w:noProof/>
         <w:color w:val="5B9BD5" w:themeColor="accent1"/>
       </w:rPr>
-      <w:t>1</w:t>
+      <w:t>2</w:t>
     </w:r>
     <w:r>
       <w:rPr>
@@ -1950,6 +1943,119 @@
 <file path=word/numbering.xml><?xml version="1.0" encoding="utf-8"?>
 <w:numbering xmlns:wpc="http://schemas.microsoft.com/office/word/2010/wordprocessingCanvas" xmlns:cx="http://schemas.microsoft.com/office/drawing/2014/chartex" xmlns:cx1="http://schemas.microsoft.com/office/drawing/2015/9/8/chartex" xmlns:cx2="http://schemas.microsoft.com/office/drawing/2015/10/21/chartex" xmlns:cx3="http://schemas.microsoft.com/office/drawing/2016/5/9/chartex" xmlns:cx4="http://schemas.microsoft.com/office/drawing/2016/5/10/chartex" xmlns:cx5="http://schemas.microsoft.com/office/drawing/2016/5/11/chartex" xmlns:mc="http://schemas.openxmlformats.org/markup-compatibility/2006" xmlns:o="urn:schemas-microsoft-com:office:office" xmlns:r="http://schemas.openxmlformats.org/officeDocument/2006/relationships" xmlns:m="http://schemas.openxmlformats.org/officeDocument/2006/math" xmlns:v="urn:schemas-microsoft-com:vml" xmlns:wp14="http://schemas.microsoft.com/office/word/2010/wordprocessingDrawing" xmlns:wp="http://schemas.openxmlformats.org/drawingml/2006/wordprocessingDrawing" xmlns:w10="urn:schemas-microsoft-com:office:word" xmlns:w="http://schemas.openxmlformats.org/wordprocessingml/2006/main" xmlns:w14="http://schemas.microsoft.com/office/word/2010/wordml" xmlns:w15="http://schemas.microsoft.com/office/word/2012/wordml" xmlns:w16se="http://schemas.microsoft.com/office/word/2015/wordml/symex" xmlns:wpg="http://schemas.microsoft.com/office/word/2010/wordprocessingGroup" xmlns:wpi="http://schemas.microsoft.com/office/word/2010/wordprocessingInk" xmlns:wne="http://schemas.microsoft.com/office/word/2006/wordml" xmlns:wps="http://schemas.microsoft.com/office/word/2010/wordprocessingShape" mc:Ignorable="w14 w15 w16se wp14">
   <w:abstractNum w:abstractNumId="0" w15:restartNumberingAfterBreak="0">
+    <w:nsid w:val="31083CF1"/>
+    <w:multiLevelType w:val="hybridMultilevel"/>
+    <w:tmpl w:val="5B9AC09A"/>
+    <w:lvl w:ilvl="0" w:tplc="04090001">
+      <w:start w:val="1"/>
+      <w:numFmt w:val="bullet"/>
+      <w:lvlText w:val=""/>
+      <w:lvlJc w:val="left"/>
+      <w:pPr>
+        <w:ind w:left="1080" w:hanging="360"/>
+      </w:pPr>
+      <w:rPr>
+        <w:rFonts w:ascii="Symbol" w:hAnsi="Symbol" w:hint="default"/>
+      </w:rPr>
+    </w:lvl>
+    <w:lvl w:ilvl="1" w:tplc="04090003" w:tentative="1">
+      <w:start w:val="1"/>
+      <w:numFmt w:val="bullet"/>
+      <w:lvlText w:val="o"/>
+      <w:lvlJc w:val="left"/>
+      <w:pPr>
+        <w:ind w:left="1800" w:hanging="360"/>
+      </w:pPr>
+      <w:rPr>
+        <w:rFonts w:ascii="Courier New" w:hAnsi="Courier New" w:cs="Courier New" w:hint="default"/>
+      </w:rPr>
+    </w:lvl>
+    <w:lvl w:ilvl="2" w:tplc="04090005" w:tentative="1">
+      <w:start w:val="1"/>
+      <w:numFmt w:val="bullet"/>
+      <w:lvlText w:val=""/>
+      <w:lvlJc w:val="left"/>
+      <w:pPr>
+        <w:ind w:left="2520" w:hanging="360"/>
+      </w:pPr>
+      <w:rPr>
+        <w:rFonts w:ascii="Wingdings" w:hAnsi="Wingdings" w:hint="default"/>
+      </w:rPr>
+    </w:lvl>
+    <w:lvl w:ilvl="3" w:tplc="04090001" w:tentative="1">
+      <w:start w:val="1"/>
+      <w:numFmt w:val="bullet"/>
+      <w:lvlText w:val=""/>
+      <w:lvlJc w:val="left"/>
+      <w:pPr>
+        <w:ind w:left="3240" w:hanging="360"/>
+      </w:pPr>
+      <w:rPr>
+        <w:rFonts w:ascii="Symbol" w:hAnsi="Symbol" w:hint="default"/>
+      </w:rPr>
+    </w:lvl>
+    <w:lvl w:ilvl="4" w:tplc="04090003" w:tentative="1">
+      <w:start w:val="1"/>
+      <w:numFmt w:val="bullet"/>
+      <w:lvlText w:val="o"/>
+      <w:lvlJc w:val="left"/>
+      <w:pPr>
+        <w:ind w:left="3960" w:hanging="360"/>
+      </w:pPr>
+      <w:rPr>
+        <w:rFonts w:ascii="Courier New" w:hAnsi="Courier New" w:cs="Courier New" w:hint="default"/>
+      </w:rPr>
+    </w:lvl>
+    <w:lvl w:ilvl="5" w:tplc="04090005" w:tentative="1">
+      <w:start w:val="1"/>
+      <w:numFmt w:val="bullet"/>
+      <w:lvlText w:val=""/>
+      <w:lvlJc w:val="left"/>
+      <w:pPr>
+        <w:ind w:left="4680" w:hanging="360"/>
+      </w:pPr>
+      <w:rPr>
+        <w:rFonts w:ascii="Wingdings" w:hAnsi="Wingdings" w:hint="default"/>
+      </w:rPr>
+    </w:lvl>
+    <w:lvl w:ilvl="6" w:tplc="04090001" w:tentative="1">
+      <w:start w:val="1"/>
+      <w:numFmt w:val="bullet"/>
+      <w:lvlText w:val=""/>
+      <w:lvlJc w:val="left"/>
+      <w:pPr>
+        <w:ind w:left="5400" w:hanging="360"/>
+      </w:pPr>
+      <w:rPr>
+        <w:rFonts w:ascii="Symbol" w:hAnsi="Symbol" w:hint="default"/>
+      </w:rPr>
+    </w:lvl>
+    <w:lvl w:ilvl="7" w:tplc="04090003" w:tentative="1">
+      <w:start w:val="1"/>
+      <w:numFmt w:val="bullet"/>
+      <w:lvlText w:val="o"/>
+      <w:lvlJc w:val="left"/>
+      <w:pPr>
+        <w:ind w:left="6120" w:hanging="360"/>
+      </w:pPr>
+      <w:rPr>
+        <w:rFonts w:ascii="Courier New" w:hAnsi="Courier New" w:cs="Courier New" w:hint="default"/>
+      </w:rPr>
+    </w:lvl>
+    <w:lvl w:ilvl="8" w:tplc="04090005" w:tentative="1">
+      <w:start w:val="1"/>
+      <w:numFmt w:val="bullet"/>
+      <w:lvlText w:val=""/>
+      <w:lvlJc w:val="left"/>
+      <w:pPr>
+        <w:ind w:left="6840" w:hanging="360"/>
+      </w:pPr>
+      <w:rPr>
+        <w:rFonts w:ascii="Wingdings" w:hAnsi="Wingdings" w:hint="default"/>
+      </w:rPr>
+    </w:lvl>
+  </w:abstractNum>
+  <w:abstractNum w:abstractNumId="1" w15:restartNumberingAfterBreak="0">
     <w:nsid w:val="4A881133"/>
     <w:multiLevelType w:val="hybridMultilevel"/>
     <w:tmpl w:val="EDDA7E18"/>
@@ -2062,7 +2168,7 @@
       </w:rPr>
     </w:lvl>
   </w:abstractNum>
-  <w:abstractNum w:abstractNumId="1" w15:restartNumberingAfterBreak="0">
+  <w:abstractNum w:abstractNumId="2" w15:restartNumberingAfterBreak="0">
     <w:nsid w:val="5625166B"/>
     <w:multiLevelType w:val="hybridMultilevel"/>
     <w:tmpl w:val="8EF84120"/>
@@ -2175,7 +2281,7 @@
       </w:rPr>
     </w:lvl>
   </w:abstractNum>
-  <w:abstractNum w:abstractNumId="2" w15:restartNumberingAfterBreak="0">
+  <w:abstractNum w:abstractNumId="3" w15:restartNumberingAfterBreak="0">
     <w:nsid w:val="6C0F5515"/>
     <w:multiLevelType w:val="hybridMultilevel"/>
     <w:tmpl w:val="ACD858FC"/>
@@ -2289,13 +2395,16 @@
     </w:lvl>
   </w:abstractNum>
   <w:num w:numId="1">
-    <w:abstractNumId w:val="0"/>
+    <w:abstractNumId w:val="1"/>
   </w:num>
   <w:num w:numId="2">
+    <w:abstractNumId w:val="3"/>
+  </w:num>
+  <w:num w:numId="3">
     <w:abstractNumId w:val="2"/>
   </w:num>
-  <w:num w:numId="3">
-    <w:abstractNumId w:val="1"/>
+  <w:num w:numId="4">
+    <w:abstractNumId w:val="0"/>
   </w:num>
 </w:numbering>
 </file>
@@ -3102,7 +3211,7 @@
     <w:charset w:val="00"/>
     <w:family w:val="roman"/>
     <w:pitch w:val="variable"/>
-    <w:sig w:usb0="E0002EFF" w:usb1="C000785B" w:usb2="00000009" w:usb3="00000000" w:csb0="000001FF" w:csb1="00000000"/>
+    <w:sig w:usb0="E0002AFF" w:usb1="C0007843" w:usb2="00000009" w:usb3="00000000" w:csb0="000001FF" w:csb1="00000000"/>
   </w:font>
   <w:font w:name="Courier New">
     <w:panose1 w:val="02070309020205020404"/>
@@ -3123,14 +3232,14 @@
     <w:charset w:val="00"/>
     <w:family w:val="swiss"/>
     <w:pitch w:val="variable"/>
-    <w:sig w:usb0="E0002AFF" w:usb1="C000247B" w:usb2="00000009" w:usb3="00000000" w:csb0="000001FF" w:csb1="00000000"/>
+    <w:sig w:usb0="E00002FF" w:usb1="4000ACFF" w:usb2="00000001" w:usb3="00000000" w:csb0="0000019F" w:csb1="00000000"/>
   </w:font>
   <w:font w:name="Calibri Light">
     <w:panose1 w:val="020F0302020204030204"/>
     <w:charset w:val="00"/>
     <w:family w:val="swiss"/>
     <w:pitch w:val="variable"/>
-    <w:sig w:usb0="E0002AFF" w:usb1="C000247B" w:usb2="00000009" w:usb3="00000000" w:csb0="000001FF" w:csb1="00000000"/>
+    <w:sig w:usb0="A00002EF" w:usb1="4000207B" w:usb2="00000000" w:usb3="00000000" w:csb0="0000009F" w:csb1="00000000"/>
   </w:font>
   <w:font w:name="Segoe UI">
     <w:panose1 w:val="020B0502040204020203"/>
@@ -3157,7 +3266,7 @@
   </w:compat>
   <w:rsids>
     <w:rsidRoot w:val="00C47FD6"/>
-    <w:rsid w:val="000C1E9A"/>
+    <w:rsid w:val="004F4704"/>
     <w:rsid w:val="00C47FD6"/>
   </w:rsids>
   <m:mathPr>
@@ -3943,10 +4052,22 @@
 </CoverPageProperties>
 </file>
 
+<file path=customXml/item2.xml><?xml version="1.0" encoding="utf-8"?>
+<b:Sources xmlns:b="http://schemas.openxmlformats.org/officeDocument/2006/bibliography" xmlns="http://schemas.openxmlformats.org/officeDocument/2006/bibliography" SelectedStyle="\APASixthEditionOfficeOnline.xsl" StyleName="APA" Version="6"/>
+</file>
+
 <file path=customXml/itemProps1.xml><?xml version="1.0" encoding="utf-8"?>
 <ds:datastoreItem xmlns:ds="http://schemas.openxmlformats.org/officeDocument/2006/customXml" ds:itemID="{55AF091B-3C7A-41E3-B477-F2FDAA23CFDA}">
   <ds:schemaRefs>
     <ds:schemaRef ds:uri="http://schemas.microsoft.com/office/2006/coverPageProps"/>
   </ds:schemaRefs>
 </ds:datastoreItem>
+</file>
+
+<file path=customXml/itemProps2.xml><?xml version="1.0" encoding="utf-8"?>
+<ds:datastoreItem xmlns:ds="http://schemas.openxmlformats.org/officeDocument/2006/customXml" ds:itemID="{B610F9EE-565F-4F79-B5D7-B5582F9F2D63}">
+  <ds:schemaRefs>
+    <ds:schemaRef ds:uri="http://schemas.openxmlformats.org/officeDocument/2006/bibliography"/>
+  </ds:schemaRefs>
+</ds:datastoreItem>
 </file>
</xml_diff>